<commit_message>
Add week 7 lab 4 content
</commit_message>
<xml_diff>
--- a/Week7/Lab4/Lab04_deae.docx
+++ b/Week7/Lab4/Lab04_deae.docx
@@ -224,6 +224,100 @@
     <w:p>
       <w:pPr>
         <w:pStyle w:val="NoSpacing"/>
+        <w:ind w:left="720"/>
+      </w:pPr>
+    </w:p>
+    <w:p>
+      <w:pPr>
+        <w:pStyle w:val="NoSpacing"/>
+        <w:ind w:left="720"/>
+      </w:pPr>
+      <w:r>
+        <w:t>Using the author’s trace, t</w:t>
+      </w:r>
+      <w:r>
+        <w:t xml:space="preserve">he IP address of my computer is </w:t>
+      </w:r>
+      <w:r>
+        <w:t>192.168.1.102.</w:t>
+      </w:r>
+    </w:p>
+    <w:p>
+      <w:pPr>
+        <w:pStyle w:val="NoSpacing"/>
+        <w:ind w:left="720"/>
+      </w:pPr>
+    </w:p>
+    <w:p>
+      <w:pPr>
+        <w:pStyle w:val="NoSpacing"/>
+      </w:pPr>
+      <w:r>
+        <w:rPr>
+          <w:noProof/>
+        </w:rPr>
+        <w:drawing>
+          <wp:inline distT="0" distB="0" distL="0" distR="0" wp14:anchorId="489CCAB2" wp14:editId="123B6D78">
+            <wp:extent cx="6854190" cy="4638040"/>
+            <wp:effectExtent l="0" t="0" r="3810" b="0"/>
+            <wp:docPr id="2" name="Picture 2"/>
+            <wp:cNvGraphicFramePr>
+              <a:graphicFrameLocks xmlns:a="http://schemas.openxmlformats.org/drawingml/2006/main" noChangeAspect="1"/>
+            </wp:cNvGraphicFramePr>
+            <a:graphic xmlns:a="http://schemas.openxmlformats.org/drawingml/2006/main">
+              <a:graphicData uri="http://schemas.openxmlformats.org/drawingml/2006/picture">
+                <pic:pic xmlns:pic="http://schemas.openxmlformats.org/drawingml/2006/picture">
+                  <pic:nvPicPr>
+                    <pic:cNvPr id="0" name="Picture 1"/>
+                    <pic:cNvPicPr>
+                      <a:picLocks noChangeAspect="1" noChangeArrowheads="1"/>
+                    </pic:cNvPicPr>
+                  </pic:nvPicPr>
+                  <pic:blipFill>
+                    <a:blip r:embed="rId7">
+                      <a:extLst>
+                        <a:ext uri="{28A0092B-C50C-407E-A947-70E740481C1C}">
+                          <a14:useLocalDpi xmlns:a14="http://schemas.microsoft.com/office/drawing/2010/main" val="0"/>
+                        </a:ext>
+                      </a:extLst>
+                    </a:blip>
+                    <a:srcRect/>
+                    <a:stretch>
+                      <a:fillRect/>
+                    </a:stretch>
+                  </pic:blipFill>
+                  <pic:spPr bwMode="auto">
+                    <a:xfrm>
+                      <a:off x="0" y="0"/>
+                      <a:ext cx="6854190" cy="4638040"/>
+                    </a:xfrm>
+                    <a:prstGeom prst="rect">
+                      <a:avLst/>
+                    </a:prstGeom>
+                    <a:noFill/>
+                    <a:ln>
+                      <a:noFill/>
+                    </a:ln>
+                  </pic:spPr>
+                </pic:pic>
+              </a:graphicData>
+            </a:graphic>
+          </wp:inline>
+        </w:drawing>
+      </w:r>
+    </w:p>
+    <w:p>
+      <w:pPr>
+        <w:pStyle w:val="NoSpacing"/>
+        <w:ind w:left="720"/>
+        <w:rPr>
+          <w:rFonts w:cstheme="minorHAnsi"/>
+        </w:rPr>
+      </w:pPr>
+    </w:p>
+    <w:p>
+      <w:pPr>
+        <w:pStyle w:val="NoSpacing"/>
         <w:numPr>
           <w:ilvl w:val="0"/>
           <w:numId w:val="1"/>
@@ -239,6 +333,103 @@
     <w:p>
       <w:pPr>
         <w:pStyle w:val="NoSpacing"/>
+        <w:ind w:left="720"/>
+      </w:pPr>
+    </w:p>
+    <w:p>
+      <w:pPr>
+        <w:pStyle w:val="NoSpacing"/>
+        <w:ind w:left="720"/>
+      </w:pPr>
+      <w:r>
+        <w:t xml:space="preserve">The value in the upper layer protocol field is </w:t>
+      </w:r>
+      <w:r>
+        <w:t>ICMP (1).</w:t>
+      </w:r>
+    </w:p>
+    <w:p>
+      <w:pPr>
+        <w:pStyle w:val="NoSpacing"/>
+        <w:rPr>
+          <w:rFonts w:cstheme="minorHAnsi"/>
+        </w:rPr>
+      </w:pPr>
+    </w:p>
+    <w:p>
+      <w:pPr>
+        <w:pStyle w:val="NoSpacing"/>
+        <w:rPr>
+          <w:rFonts w:cstheme="minorHAnsi"/>
+        </w:rPr>
+      </w:pPr>
+      <w:r>
+        <w:rPr>
+          <w:rFonts w:cstheme="minorHAnsi"/>
+          <w:noProof/>
+        </w:rPr>
+        <w:lastRenderedPageBreak/>
+        <w:drawing>
+          <wp:inline distT="0" distB="0" distL="0" distR="0" wp14:anchorId="6709D8E4" wp14:editId="746D35C7">
+            <wp:extent cx="6854190" cy="4638040"/>
+            <wp:effectExtent l="0" t="0" r="3810" b="0"/>
+            <wp:docPr id="6" name="Picture 6"/>
+            <wp:cNvGraphicFramePr>
+              <a:graphicFrameLocks xmlns:a="http://schemas.openxmlformats.org/drawingml/2006/main" noChangeAspect="1"/>
+            </wp:cNvGraphicFramePr>
+            <a:graphic xmlns:a="http://schemas.openxmlformats.org/drawingml/2006/main">
+              <a:graphicData uri="http://schemas.openxmlformats.org/drawingml/2006/picture">
+                <pic:pic xmlns:pic="http://schemas.openxmlformats.org/drawingml/2006/picture">
+                  <pic:nvPicPr>
+                    <pic:cNvPr id="0" name="Picture 2"/>
+                    <pic:cNvPicPr>
+                      <a:picLocks noChangeAspect="1" noChangeArrowheads="1"/>
+                    </pic:cNvPicPr>
+                  </pic:nvPicPr>
+                  <pic:blipFill>
+                    <a:blip r:embed="rId8">
+                      <a:extLst>
+                        <a:ext uri="{28A0092B-C50C-407E-A947-70E740481C1C}">
+                          <a14:useLocalDpi xmlns:a14="http://schemas.microsoft.com/office/drawing/2010/main" val="0"/>
+                        </a:ext>
+                      </a:extLst>
+                    </a:blip>
+                    <a:srcRect/>
+                    <a:stretch>
+                      <a:fillRect/>
+                    </a:stretch>
+                  </pic:blipFill>
+                  <pic:spPr bwMode="auto">
+                    <a:xfrm>
+                      <a:off x="0" y="0"/>
+                      <a:ext cx="6854190" cy="4638040"/>
+                    </a:xfrm>
+                    <a:prstGeom prst="rect">
+                      <a:avLst/>
+                    </a:prstGeom>
+                    <a:noFill/>
+                    <a:ln>
+                      <a:noFill/>
+                    </a:ln>
+                  </pic:spPr>
+                </pic:pic>
+              </a:graphicData>
+            </a:graphic>
+          </wp:inline>
+        </w:drawing>
+      </w:r>
+    </w:p>
+    <w:p>
+      <w:pPr>
+        <w:pStyle w:val="NoSpacing"/>
+        <w:rPr>
+          <w:rFonts w:cstheme="minorHAnsi"/>
+        </w:rPr>
+      </w:pPr>
+    </w:p>
+    <w:p>
+      <w:pPr>
+        <w:pStyle w:val="NoSpacing"/>
         <w:numPr>
           <w:ilvl w:val="0"/>
           <w:numId w:val="1"/>
@@ -263,6 +454,109 @@
     <w:p>
       <w:pPr>
         <w:pStyle w:val="NoSpacing"/>
+        <w:ind w:left="720"/>
+      </w:pPr>
+    </w:p>
+    <w:p>
+      <w:pPr>
+        <w:pStyle w:val="NoSpacing"/>
+        <w:ind w:left="720"/>
+      </w:pPr>
+      <w:r>
+        <w:t xml:space="preserve">There are 20 bytes </w:t>
+      </w:r>
+      <w:proofErr w:type="spellStart"/>
+      <w:r>
+        <w:t>are i</w:t>
+      </w:r>
+      <w:proofErr w:type="spellEnd"/>
+      <w:r>
+        <w:t>n the IP header</w:t>
+      </w:r>
+      <w:r>
+        <w:t>.  This IP packet’s total length is 84 bytes.  Therefore, the payload of the IP datagram is 64 bytes (84 – 20 bytes = 64 bytes).</w:t>
+      </w:r>
+    </w:p>
+    <w:p>
+      <w:pPr>
+        <w:pStyle w:val="NoSpacing"/>
+        <w:ind w:left="720"/>
+      </w:pPr>
+    </w:p>
+    <w:p>
+      <w:pPr>
+        <w:pStyle w:val="NoSpacing"/>
+        <w:rPr>
+          <w:rFonts w:cstheme="minorHAnsi"/>
+        </w:rPr>
+      </w:pPr>
+      <w:r>
+        <w:rPr>
+          <w:rFonts w:cstheme="minorHAnsi"/>
+          <w:noProof/>
+        </w:rPr>
+        <w:lastRenderedPageBreak/>
+        <w:drawing>
+          <wp:inline distT="0" distB="0" distL="0" distR="0" wp14:anchorId="49B05C2C" wp14:editId="10A78EA6">
+            <wp:extent cx="6854190" cy="4638040"/>
+            <wp:effectExtent l="0" t="0" r="3810" b="0"/>
+            <wp:docPr id="7" name="Picture 7"/>
+            <wp:cNvGraphicFramePr>
+              <a:graphicFrameLocks xmlns:a="http://schemas.openxmlformats.org/drawingml/2006/main" noChangeAspect="1"/>
+            </wp:cNvGraphicFramePr>
+            <a:graphic xmlns:a="http://schemas.openxmlformats.org/drawingml/2006/main">
+              <a:graphicData uri="http://schemas.openxmlformats.org/drawingml/2006/picture">
+                <pic:pic xmlns:pic="http://schemas.openxmlformats.org/drawingml/2006/picture">
+                  <pic:nvPicPr>
+                    <pic:cNvPr id="0" name="Picture 3"/>
+                    <pic:cNvPicPr>
+                      <a:picLocks noChangeAspect="1" noChangeArrowheads="1"/>
+                    </pic:cNvPicPr>
+                  </pic:nvPicPr>
+                  <pic:blipFill>
+                    <a:blip r:embed="rId9">
+                      <a:extLst>
+                        <a:ext uri="{28A0092B-C50C-407E-A947-70E740481C1C}">
+                          <a14:useLocalDpi xmlns:a14="http://schemas.microsoft.com/office/drawing/2010/main" val="0"/>
+                        </a:ext>
+                      </a:extLst>
+                    </a:blip>
+                    <a:srcRect/>
+                    <a:stretch>
+                      <a:fillRect/>
+                    </a:stretch>
+                  </pic:blipFill>
+                  <pic:spPr bwMode="auto">
+                    <a:xfrm>
+                      <a:off x="0" y="0"/>
+                      <a:ext cx="6854190" cy="4638040"/>
+                    </a:xfrm>
+                    <a:prstGeom prst="rect">
+                      <a:avLst/>
+                    </a:prstGeom>
+                    <a:noFill/>
+                    <a:ln>
+                      <a:noFill/>
+                    </a:ln>
+                  </pic:spPr>
+                </pic:pic>
+              </a:graphicData>
+            </a:graphic>
+          </wp:inline>
+        </w:drawing>
+      </w:r>
+    </w:p>
+    <w:p>
+      <w:pPr>
+        <w:pStyle w:val="NoSpacing"/>
+        <w:rPr>
+          <w:rFonts w:cstheme="minorHAnsi"/>
+        </w:rPr>
+      </w:pPr>
+    </w:p>
+    <w:p>
+      <w:pPr>
+        <w:pStyle w:val="NoSpacing"/>
         <w:numPr>
           <w:ilvl w:val="0"/>
           <w:numId w:val="1"/>
@@ -278,6 +572,163 @@
     <w:p>
       <w:pPr>
         <w:pStyle w:val="NoSpacing"/>
+        <w:ind w:left="720"/>
+      </w:pPr>
+    </w:p>
+    <w:p>
+      <w:pPr>
+        <w:pStyle w:val="NoSpacing"/>
+        <w:ind w:left="720"/>
+        <w:rPr>
+          <w:rFonts w:cstheme="minorHAnsi"/>
+        </w:rPr>
+      </w:pPr>
+      <w:r>
+        <w:t>No, this IP datagram has not been fragmented</w:t>
+      </w:r>
+      <w:r>
+        <w:t xml:space="preserve">.  If it was fragmented, then </w:t>
+      </w:r>
+      <w:r>
+        <w:t xml:space="preserve">this </w:t>
+      </w:r>
+      <w:r>
+        <w:t xml:space="preserve">first </w:t>
+      </w:r>
+      <w:r>
+        <w:t xml:space="preserve">IP datagram </w:t>
+      </w:r>
+      <w:r>
+        <w:t xml:space="preserve">would </w:t>
+      </w:r>
+      <w:r>
+        <w:t xml:space="preserve">either </w:t>
+      </w:r>
+      <w:r>
+        <w:t xml:space="preserve">have the </w:t>
+      </w:r>
+      <w:r>
+        <w:t>“More fragments” bit set</w:t>
+      </w:r>
+      <w:r>
+        <w:t xml:space="preserve"> or have a non-zero fragment offset</w:t>
+      </w:r>
+      <w:r>
+        <w:t>, and the bottom of this IP datagram would have a list of IP fragments</w:t>
+      </w:r>
+      <w:r>
+        <w:t>.</w:t>
+      </w:r>
+      <w:r>
+        <w:t xml:space="preserve">  Since </w:t>
+      </w:r>
+      <w:r>
+        <w:t xml:space="preserve">this </w:t>
+      </w:r>
+      <w:r>
+        <w:t xml:space="preserve">IP datagram </w:t>
+      </w:r>
+      <w:r>
+        <w:t xml:space="preserve">does not have the </w:t>
+      </w:r>
+      <w:r>
+        <w:t xml:space="preserve">More Fragments </w:t>
+      </w:r>
+      <w:r>
+        <w:t xml:space="preserve">bit </w:t>
+      </w:r>
+      <w:r>
+        <w:t>set</w:t>
+      </w:r>
+      <w:r>
+        <w:t xml:space="preserve"> and </w:t>
+      </w:r>
+      <w:r>
+        <w:t xml:space="preserve">does not have a non-zero fragment offset and </w:t>
+      </w:r>
+      <w:r>
+        <w:t>there is no list of fragments</w:t>
+      </w:r>
+      <w:r>
+        <w:t>, it is not fragmented.</w:t>
+      </w:r>
+    </w:p>
+    <w:p>
+      <w:pPr>
+        <w:pStyle w:val="NoSpacing"/>
+        <w:ind w:left="360"/>
+        <w:rPr>
+          <w:rFonts w:cstheme="minorHAnsi"/>
+        </w:rPr>
+      </w:pPr>
+    </w:p>
+    <w:p>
+      <w:pPr>
+        <w:pStyle w:val="NoSpacing"/>
+        <w:ind w:left="360"/>
+        <w:rPr>
+          <w:rFonts w:cstheme="minorHAnsi"/>
+        </w:rPr>
+      </w:pPr>
+      <w:r>
+        <w:rPr>
+          <w:rFonts w:cstheme="minorHAnsi"/>
+          <w:noProof/>
+        </w:rPr>
+        <w:lastRenderedPageBreak/>
+        <w:drawing>
+          <wp:inline distT="0" distB="0" distL="0" distR="0" wp14:anchorId="4354FDB9" wp14:editId="6A6E36CB">
+            <wp:extent cx="6854190" cy="4638040"/>
+            <wp:effectExtent l="0" t="0" r="3810" b="0"/>
+            <wp:docPr id="12" name="Picture 12"/>
+            <wp:cNvGraphicFramePr>
+              <a:graphicFrameLocks xmlns:a="http://schemas.openxmlformats.org/drawingml/2006/main" noChangeAspect="1"/>
+            </wp:cNvGraphicFramePr>
+            <a:graphic xmlns:a="http://schemas.openxmlformats.org/drawingml/2006/main">
+              <a:graphicData uri="http://schemas.openxmlformats.org/drawingml/2006/picture">
+                <pic:pic xmlns:pic="http://schemas.openxmlformats.org/drawingml/2006/picture">
+                  <pic:nvPicPr>
+                    <pic:cNvPr id="0" name="Picture 6"/>
+                    <pic:cNvPicPr>
+                      <a:picLocks noChangeAspect="1" noChangeArrowheads="1"/>
+                    </pic:cNvPicPr>
+                  </pic:nvPicPr>
+                  <pic:blipFill>
+                    <a:blip r:embed="rId10">
+                      <a:extLst>
+                        <a:ext uri="{28A0092B-C50C-407E-A947-70E740481C1C}">
+                          <a14:useLocalDpi xmlns:a14="http://schemas.microsoft.com/office/drawing/2010/main" val="0"/>
+                        </a:ext>
+                      </a:extLst>
+                    </a:blip>
+                    <a:srcRect/>
+                    <a:stretch>
+                      <a:fillRect/>
+                    </a:stretch>
+                  </pic:blipFill>
+                  <pic:spPr bwMode="auto">
+                    <a:xfrm>
+                      <a:off x="0" y="0"/>
+                      <a:ext cx="6854190" cy="4638040"/>
+                    </a:xfrm>
+                    <a:prstGeom prst="rect">
+                      <a:avLst/>
+                    </a:prstGeom>
+                    <a:noFill/>
+                    <a:ln>
+                      <a:noFill/>
+                    </a:ln>
+                  </pic:spPr>
+                </pic:pic>
+              </a:graphicData>
+            </a:graphic>
+          </wp:inline>
+        </w:drawing>
+      </w:r>
+    </w:p>
+    <w:p>
+      <w:pPr>
+        <w:pStyle w:val="NoSpacing"/>
         <w:ind w:left="360"/>
         <w:rPr>
           <w:rFonts w:cstheme="minorHAnsi"/>
@@ -359,6 +810,191 @@
     <w:p>
       <w:pPr>
         <w:pStyle w:val="NoSpacing"/>
+        <w:ind w:left="720"/>
+      </w:pPr>
+    </w:p>
+    <w:p>
+      <w:pPr>
+        <w:pStyle w:val="NoSpacing"/>
+        <w:ind w:left="720"/>
+      </w:pPr>
+      <w:r>
+        <w:t>The</w:t>
+      </w:r>
+      <w:r>
+        <w:t xml:space="preserve"> identification, time to live</w:t>
+      </w:r>
+      <w:r>
+        <w:t xml:space="preserve">, and </w:t>
+      </w:r>
+      <w:r>
+        <w:t>header checksum</w:t>
+      </w:r>
+      <w:r>
+        <w:t xml:space="preserve"> fields always change from one datagram to the next</w:t>
+      </w:r>
+      <w:r>
+        <w:t xml:space="preserve"> in this series of ICMP messages</w:t>
+      </w:r>
+      <w:r>
+        <w:t>, as shown below.</w:t>
+      </w:r>
+    </w:p>
+    <w:p>
+      <w:pPr>
+        <w:pStyle w:val="NoSpacing"/>
+        <w:ind w:left="720"/>
+        <w:rPr>
+          <w:rFonts w:cstheme="minorHAnsi"/>
+        </w:rPr>
+      </w:pPr>
+    </w:p>
+    <w:p>
+      <w:pPr>
+        <w:pStyle w:val="NoSpacing"/>
+        <w:rPr>
+          <w:rFonts w:cstheme="minorHAnsi"/>
+        </w:rPr>
+      </w:pPr>
+      <w:r>
+        <w:rPr>
+          <w:rFonts w:cstheme="minorHAnsi"/>
+          <w:noProof/>
+        </w:rPr>
+        <w:lastRenderedPageBreak/>
+        <w:drawing>
+          <wp:inline distT="0" distB="0" distL="0" distR="0" wp14:anchorId="5C6C3EEA" wp14:editId="446C7D48">
+            <wp:extent cx="6854190" cy="4638040"/>
+            <wp:effectExtent l="0" t="0" r="3810" b="0"/>
+            <wp:docPr id="13" name="Picture 13"/>
+            <wp:cNvGraphicFramePr>
+              <a:graphicFrameLocks xmlns:a="http://schemas.openxmlformats.org/drawingml/2006/main" noChangeAspect="1"/>
+            </wp:cNvGraphicFramePr>
+            <a:graphic xmlns:a="http://schemas.openxmlformats.org/drawingml/2006/main">
+              <a:graphicData uri="http://schemas.openxmlformats.org/drawingml/2006/picture">
+                <pic:pic xmlns:pic="http://schemas.openxmlformats.org/drawingml/2006/picture">
+                  <pic:nvPicPr>
+                    <pic:cNvPr id="0" name="Picture 7"/>
+                    <pic:cNvPicPr>
+                      <a:picLocks noChangeAspect="1" noChangeArrowheads="1"/>
+                    </pic:cNvPicPr>
+                  </pic:nvPicPr>
+                  <pic:blipFill>
+                    <a:blip r:embed="rId11">
+                      <a:extLst>
+                        <a:ext uri="{28A0092B-C50C-407E-A947-70E740481C1C}">
+                          <a14:useLocalDpi xmlns:a14="http://schemas.microsoft.com/office/drawing/2010/main" val="0"/>
+                        </a:ext>
+                      </a:extLst>
+                    </a:blip>
+                    <a:srcRect/>
+                    <a:stretch>
+                      <a:fillRect/>
+                    </a:stretch>
+                  </pic:blipFill>
+                  <pic:spPr bwMode="auto">
+                    <a:xfrm>
+                      <a:off x="0" y="0"/>
+                      <a:ext cx="6854190" cy="4638040"/>
+                    </a:xfrm>
+                    <a:prstGeom prst="rect">
+                      <a:avLst/>
+                    </a:prstGeom>
+                    <a:noFill/>
+                    <a:ln>
+                      <a:noFill/>
+                    </a:ln>
+                  </pic:spPr>
+                </pic:pic>
+              </a:graphicData>
+            </a:graphic>
+          </wp:inline>
+        </w:drawing>
+      </w:r>
+    </w:p>
+    <w:p>
+      <w:pPr>
+        <w:pStyle w:val="NoSpacing"/>
+        <w:rPr>
+          <w:rFonts w:cstheme="minorHAnsi"/>
+        </w:rPr>
+      </w:pPr>
+    </w:p>
+    <w:p>
+      <w:pPr>
+        <w:pStyle w:val="NoSpacing"/>
+        <w:rPr>
+          <w:rFonts w:cstheme="minorHAnsi"/>
+        </w:rPr>
+      </w:pPr>
+      <w:r>
+        <w:rPr>
+          <w:rFonts w:cstheme="minorHAnsi"/>
+          <w:noProof/>
+        </w:rPr>
+        <w:lastRenderedPageBreak/>
+        <w:drawing>
+          <wp:inline distT="0" distB="0" distL="0" distR="0" wp14:anchorId="30CCA68A" wp14:editId="39BDD50E">
+            <wp:extent cx="6854190" cy="4638040"/>
+            <wp:effectExtent l="0" t="0" r="3810" b="0"/>
+            <wp:docPr id="15" name="Picture 15"/>
+            <wp:cNvGraphicFramePr>
+              <a:graphicFrameLocks xmlns:a="http://schemas.openxmlformats.org/drawingml/2006/main" noChangeAspect="1"/>
+            </wp:cNvGraphicFramePr>
+            <a:graphic xmlns:a="http://schemas.openxmlformats.org/drawingml/2006/main">
+              <a:graphicData uri="http://schemas.openxmlformats.org/drawingml/2006/picture">
+                <pic:pic xmlns:pic="http://schemas.openxmlformats.org/drawingml/2006/picture">
+                  <pic:nvPicPr>
+                    <pic:cNvPr id="0" name="Picture 8"/>
+                    <pic:cNvPicPr>
+                      <a:picLocks noChangeAspect="1" noChangeArrowheads="1"/>
+                    </pic:cNvPicPr>
+                  </pic:nvPicPr>
+                  <pic:blipFill>
+                    <a:blip r:embed="rId12">
+                      <a:extLst>
+                        <a:ext uri="{28A0092B-C50C-407E-A947-70E740481C1C}">
+                          <a14:useLocalDpi xmlns:a14="http://schemas.microsoft.com/office/drawing/2010/main" val="0"/>
+                        </a:ext>
+                      </a:extLst>
+                    </a:blip>
+                    <a:srcRect/>
+                    <a:stretch>
+                      <a:fillRect/>
+                    </a:stretch>
+                  </pic:blipFill>
+                  <pic:spPr bwMode="auto">
+                    <a:xfrm>
+                      <a:off x="0" y="0"/>
+                      <a:ext cx="6854190" cy="4638040"/>
+                    </a:xfrm>
+                    <a:prstGeom prst="rect">
+                      <a:avLst/>
+                    </a:prstGeom>
+                    <a:noFill/>
+                    <a:ln>
+                      <a:noFill/>
+                    </a:ln>
+                  </pic:spPr>
+                </pic:pic>
+              </a:graphicData>
+            </a:graphic>
+          </wp:inline>
+        </w:drawing>
+      </w:r>
+    </w:p>
+    <w:p>
+      <w:pPr>
+        <w:pStyle w:val="NoSpacing"/>
+        <w:ind w:left="720"/>
+        <w:rPr>
+          <w:rFonts w:cstheme="minorHAnsi"/>
+        </w:rPr>
+      </w:pPr>
+    </w:p>
+    <w:p>
+      <w:pPr>
+        <w:pStyle w:val="NoSpacing"/>
         <w:numPr>
           <w:ilvl w:val="0"/>
           <w:numId w:val="1"/>
@@ -383,6 +1019,229 @@
     <w:p>
       <w:pPr>
         <w:pStyle w:val="NoSpacing"/>
+        <w:ind w:left="720"/>
+      </w:pPr>
+    </w:p>
+    <w:p>
+      <w:pPr>
+        <w:pStyle w:val="NoSpacing"/>
+        <w:ind w:left="720"/>
+      </w:pPr>
+      <w:r>
+        <w:t xml:space="preserve">The </w:t>
+      </w:r>
+      <w:r>
+        <w:t xml:space="preserve">Version, Header Length, </w:t>
+      </w:r>
+      <w:r>
+        <w:t>Diff</w:t>
+      </w:r>
+      <w:bookmarkStart w:id="0" w:name="_GoBack"/>
+      <w:bookmarkEnd w:id="0"/>
+      <w:r>
+        <w:t xml:space="preserve">erentiated Services Field, </w:t>
+      </w:r>
+      <w:r>
+        <w:t xml:space="preserve">Protocol, </w:t>
+      </w:r>
+      <w:r>
+        <w:t xml:space="preserve">Source, and Destination </w:t>
+      </w:r>
+      <w:r>
+        <w:t xml:space="preserve">fields stay constant.  </w:t>
+      </w:r>
+    </w:p>
+    <w:p>
+      <w:pPr>
+        <w:pStyle w:val="NoSpacing"/>
+        <w:numPr>
+          <w:ilvl w:val="0"/>
+          <w:numId w:val="5"/>
+        </w:numPr>
+      </w:pPr>
+      <w:r>
+        <w:t xml:space="preserve">Version does not change since </w:t>
+      </w:r>
+      <w:r>
+        <w:t xml:space="preserve">all the ICMP echo packets are using the same </w:t>
+      </w:r>
+      <w:r>
+        <w:t>IPv4</w:t>
+      </w:r>
+      <w:r>
+        <w:t xml:space="preserve"> network protocol</w:t>
+      </w:r>
+      <w:r>
+        <w:t xml:space="preserve">.  </w:t>
+      </w:r>
+    </w:p>
+    <w:p>
+      <w:pPr>
+        <w:pStyle w:val="NoSpacing"/>
+        <w:numPr>
+          <w:ilvl w:val="0"/>
+          <w:numId w:val="5"/>
+        </w:numPr>
+      </w:pPr>
+      <w:r>
+        <w:t>Header Length does not change since the</w:t>
+      </w:r>
+      <w:r>
+        <w:t>se are all ICMP packets, which has a fixed size of 20 bytes.</w:t>
+      </w:r>
+    </w:p>
+    <w:p>
+      <w:pPr>
+        <w:pStyle w:val="NoSpacing"/>
+        <w:numPr>
+          <w:ilvl w:val="0"/>
+          <w:numId w:val="5"/>
+        </w:numPr>
+      </w:pPr>
+      <w:r>
+        <w:t xml:space="preserve">Differentiated Services </w:t>
+      </w:r>
+      <w:r>
+        <w:t>d</w:t>
+      </w:r>
+      <w:r>
+        <w:t xml:space="preserve">oes not change because </w:t>
+      </w:r>
+    </w:p>
+    <w:p>
+      <w:pPr>
+        <w:pStyle w:val="NoSpacing"/>
+      </w:pPr>
+    </w:p>
+    <w:p>
+      <w:pPr>
+        <w:pStyle w:val="NoSpacing"/>
+      </w:pPr>
+      <w:r>
+        <w:rPr>
+          <w:noProof/>
+        </w:rPr>
+        <w:lastRenderedPageBreak/>
+        <w:drawing>
+          <wp:inline distT="0" distB="0" distL="0" distR="0" wp14:anchorId="1C87FE8F" wp14:editId="05BCDF88">
+            <wp:extent cx="6854190" cy="4638040"/>
+            <wp:effectExtent l="0" t="0" r="3810" b="0"/>
+            <wp:docPr id="34" name="Picture 34"/>
+            <wp:cNvGraphicFramePr>
+              <a:graphicFrameLocks xmlns:a="http://schemas.openxmlformats.org/drawingml/2006/main" noChangeAspect="1"/>
+            </wp:cNvGraphicFramePr>
+            <a:graphic xmlns:a="http://schemas.openxmlformats.org/drawingml/2006/main">
+              <a:graphicData uri="http://schemas.openxmlformats.org/drawingml/2006/picture">
+                <pic:pic xmlns:pic="http://schemas.openxmlformats.org/drawingml/2006/picture">
+                  <pic:nvPicPr>
+                    <pic:cNvPr id="0" name="Picture 9"/>
+                    <pic:cNvPicPr>
+                      <a:picLocks noChangeAspect="1" noChangeArrowheads="1"/>
+                    </pic:cNvPicPr>
+                  </pic:nvPicPr>
+                  <pic:blipFill>
+                    <a:blip r:embed="rId13">
+                      <a:extLst>
+                        <a:ext uri="{28A0092B-C50C-407E-A947-70E740481C1C}">
+                          <a14:useLocalDpi xmlns:a14="http://schemas.microsoft.com/office/drawing/2010/main" val="0"/>
+                        </a:ext>
+                      </a:extLst>
+                    </a:blip>
+                    <a:srcRect/>
+                    <a:stretch>
+                      <a:fillRect/>
+                    </a:stretch>
+                  </pic:blipFill>
+                  <pic:spPr bwMode="auto">
+                    <a:xfrm>
+                      <a:off x="0" y="0"/>
+                      <a:ext cx="6854190" cy="4638040"/>
+                    </a:xfrm>
+                    <a:prstGeom prst="rect">
+                      <a:avLst/>
+                    </a:prstGeom>
+                    <a:noFill/>
+                    <a:ln>
+                      <a:noFill/>
+                    </a:ln>
+                  </pic:spPr>
+                </pic:pic>
+              </a:graphicData>
+            </a:graphic>
+          </wp:inline>
+        </w:drawing>
+      </w:r>
+    </w:p>
+    <w:p>
+      <w:pPr>
+        <w:pStyle w:val="NoSpacing"/>
+      </w:pPr>
+    </w:p>
+    <w:p>
+      <w:pPr>
+        <w:pStyle w:val="NoSpacing"/>
+        <w:ind w:left="720"/>
+      </w:pPr>
+      <w:r>
+        <w:t xml:space="preserve">The </w:t>
+      </w:r>
+      <w:r>
+        <w:t xml:space="preserve">Protocol, </w:t>
+      </w:r>
+      <w:r>
+        <w:t>Source</w:t>
+      </w:r>
+      <w:r>
+        <w:t>,</w:t>
+      </w:r>
+      <w:r>
+        <w:t xml:space="preserve"> and Destination </w:t>
+      </w:r>
+      <w:r>
+        <w:t>fields must stay constant.</w:t>
+      </w:r>
+      <w:r>
+        <w:t xml:space="preserve">  </w:t>
+      </w:r>
+    </w:p>
+    <w:p>
+      <w:pPr>
+        <w:pStyle w:val="NoSpacing"/>
+        <w:ind w:left="720"/>
+      </w:pPr>
+    </w:p>
+    <w:p>
+      <w:pPr>
+        <w:pStyle w:val="NoSpacing"/>
+        <w:ind w:left="720"/>
+      </w:pPr>
+      <w:r>
+        <w:t>The fields must change.</w:t>
+      </w:r>
+    </w:p>
+    <w:p>
+      <w:pPr>
+        <w:pStyle w:val="NoSpacing"/>
+        <w:ind w:left="720"/>
+      </w:pPr>
+    </w:p>
+    <w:p>
+      <w:pPr>
+        <w:pStyle w:val="NoSpacing"/>
+      </w:pPr>
+    </w:p>
+    <w:p>
+      <w:pPr>
+        <w:pStyle w:val="NoSpacing"/>
+        <w:ind w:left="720"/>
+        <w:rPr>
+          <w:rFonts w:cstheme="minorHAnsi"/>
+        </w:rPr>
+      </w:pPr>
+    </w:p>
+    <w:p>
+      <w:pPr>
+        <w:pStyle w:val="NoSpacing"/>
         <w:numPr>
           <w:ilvl w:val="0"/>
           <w:numId w:val="1"/>
@@ -487,8 +1346,6 @@
       <w:r>
         <w:t xml:space="preserve"> column.</w:t>
       </w:r>
-      <w:bookmarkStart w:id="0" w:name="_GoBack"/>
-      <w:bookmarkEnd w:id="0"/>
     </w:p>
     <w:p>
       <w:pPr>
@@ -533,7 +1390,7 @@
       <w:r>
         <w:t xml:space="preserve"> to be 2000. Has that message been fragmented across more than one IP datagram?  [Note: if you find your packet has not been fragmented, you should download the zip file </w:t>
       </w:r>
-      <w:hyperlink r:id="rId7" w:history="1">
+      <w:hyperlink r:id="rId14" w:history="1">
         <w:r>
           <w:rPr>
             <w:rStyle w:val="Hyperlink"/>
@@ -584,6 +1441,7 @@
         </w:rPr>
       </w:pPr>
       <w:r>
+        <w:lastRenderedPageBreak/>
         <w:t>Screenshot the first fragment of the fragmented IP datagram (with sufficient details to answer these questions). What information in the IP header indicates that the datagram been fragmented?  What information in the IP header indicates</w:t>
       </w:r>
       <w:r>
@@ -605,7 +1463,6 @@
         </w:rPr>
       </w:pPr>
       <w:r>
-        <w:lastRenderedPageBreak/>
         <w:t>Screenshot the second fragment of the fragmented IP datagram (with sufficient details to answer these questions). What information in the IP header indicates that this is not the first datagram fragment?  Are the more fragments?  How can you tell?</w:t>
       </w:r>
     </w:p>
@@ -692,8 +1549,13 @@
         </w:rPr>
       </w:pPr>
       <w:r>
-        <w:t>What fields change in the IP header among the fragments?</w:t>
-      </w:r>
+        <w:t xml:space="preserve">What fields change in the IP header among the </w:t>
+      </w:r>
+      <w:proofErr w:type="gramStart"/>
+      <w:r>
+        <w:t>fragments?</w:t>
+      </w:r>
+      <w:proofErr w:type="gramEnd"/>
     </w:p>
     <w:sectPr>
       <w:pgSz w:w="12240" w:h="15840"/>
@@ -780,7 +1642,23 @@
       </w:r>
       <w:proofErr w:type="spellEnd"/>
       <w:r>
-        <w:t xml:space="preserve"> 1500 bytes.  This is because the computer on which the trace was gathered has an Ethernet card that limits the length of the maximum IP packet to 1500 bytes (40 bytes of TCP/IP header data and 1460 bytes of upper-layer protocol payload).  This 1500 byte value is the standard maximum length allowed by Ethernet.  If your trace indicates a datagram longer 1500 bytes, and your computer is using an Ethernet connection, then Wireshark is reporting the wrong IP datagram length; it will likely also show only one large IP datagram rather than multiple smaller datagrams..  This inconsistency in reported lengths is due to the interaction between the Ethernet driver and the Wireshark software.  We recommend that if you have this inconsistency, that you perform this lab using the </w:t>
+        <w:t xml:space="preserve"> 1500 bytes.  This is because the computer on which the trace was gathered has an Ethernet card that limits the length of the maximum IP packet to 1500 bytes (40 bytes of TCP/IP header data and 1460 bytes of upper-layer protocol payload).  This </w:t>
+      </w:r>
+      <w:proofErr w:type="gramStart"/>
+      <w:r>
+        <w:t>1500 byte</w:t>
+      </w:r>
+      <w:proofErr w:type="gramEnd"/>
+      <w:r>
+        <w:t xml:space="preserve"> value is the standard maximum length allowed by Ethernet.  If your trace indicates a datagram longer 1500 bytes, and your computer is using an Ethernet connection, then Wireshark is reporting the wrong IP datagram length; it will likely also show only one large IP datagram rather than multiple smaller </w:t>
+      </w:r>
+      <w:proofErr w:type="gramStart"/>
+      <w:r>
+        <w:t>datagrams..</w:t>
+      </w:r>
+      <w:proofErr w:type="gramEnd"/>
+      <w:r>
+        <w:t xml:space="preserve">  This inconsistency in reported lengths is due to the interaction between the Ethernet driver and the Wireshark software.  We recommend that if you have this inconsistency, that you perform this lab using the </w:t>
       </w:r>
       <w:r>
         <w:rPr>
@@ -915,6 +1793,119 @@
     </w:lvl>
   </w:abstractNum>
   <w:abstractNum w:abstractNumId="1" w15:restartNumberingAfterBreak="0">
+    <w:nsid w:val="3A7E2347"/>
+    <w:multiLevelType w:val="hybridMultilevel"/>
+    <w:tmpl w:val="36F6FCE0"/>
+    <w:lvl w:ilvl="0" w:tplc="04090001">
+      <w:start w:val="1"/>
+      <w:numFmt w:val="bullet"/>
+      <w:lvlText w:val=""/>
+      <w:lvlJc w:val="left"/>
+      <w:pPr>
+        <w:ind w:left="1440" w:hanging="360"/>
+      </w:pPr>
+      <w:rPr>
+        <w:rFonts w:ascii="Symbol" w:hAnsi="Symbol" w:hint="default"/>
+      </w:rPr>
+    </w:lvl>
+    <w:lvl w:ilvl="1" w:tplc="04090003" w:tentative="1">
+      <w:start w:val="1"/>
+      <w:numFmt w:val="bullet"/>
+      <w:lvlText w:val="o"/>
+      <w:lvlJc w:val="left"/>
+      <w:pPr>
+        <w:ind w:left="2160" w:hanging="360"/>
+      </w:pPr>
+      <w:rPr>
+        <w:rFonts w:ascii="Courier New" w:hAnsi="Courier New" w:cs="Courier New" w:hint="default"/>
+      </w:rPr>
+    </w:lvl>
+    <w:lvl w:ilvl="2" w:tplc="04090005" w:tentative="1">
+      <w:start w:val="1"/>
+      <w:numFmt w:val="bullet"/>
+      <w:lvlText w:val=""/>
+      <w:lvlJc w:val="left"/>
+      <w:pPr>
+        <w:ind w:left="2880" w:hanging="360"/>
+      </w:pPr>
+      <w:rPr>
+        <w:rFonts w:ascii="Wingdings" w:hAnsi="Wingdings" w:hint="default"/>
+      </w:rPr>
+    </w:lvl>
+    <w:lvl w:ilvl="3" w:tplc="04090001" w:tentative="1">
+      <w:start w:val="1"/>
+      <w:numFmt w:val="bullet"/>
+      <w:lvlText w:val=""/>
+      <w:lvlJc w:val="left"/>
+      <w:pPr>
+        <w:ind w:left="3600" w:hanging="360"/>
+      </w:pPr>
+      <w:rPr>
+        <w:rFonts w:ascii="Symbol" w:hAnsi="Symbol" w:hint="default"/>
+      </w:rPr>
+    </w:lvl>
+    <w:lvl w:ilvl="4" w:tplc="04090003" w:tentative="1">
+      <w:start w:val="1"/>
+      <w:numFmt w:val="bullet"/>
+      <w:lvlText w:val="o"/>
+      <w:lvlJc w:val="left"/>
+      <w:pPr>
+        <w:ind w:left="4320" w:hanging="360"/>
+      </w:pPr>
+      <w:rPr>
+        <w:rFonts w:ascii="Courier New" w:hAnsi="Courier New" w:cs="Courier New" w:hint="default"/>
+      </w:rPr>
+    </w:lvl>
+    <w:lvl w:ilvl="5" w:tplc="04090005" w:tentative="1">
+      <w:start w:val="1"/>
+      <w:numFmt w:val="bullet"/>
+      <w:lvlText w:val=""/>
+      <w:lvlJc w:val="left"/>
+      <w:pPr>
+        <w:ind w:left="5040" w:hanging="360"/>
+      </w:pPr>
+      <w:rPr>
+        <w:rFonts w:ascii="Wingdings" w:hAnsi="Wingdings" w:hint="default"/>
+      </w:rPr>
+    </w:lvl>
+    <w:lvl w:ilvl="6" w:tplc="04090001" w:tentative="1">
+      <w:start w:val="1"/>
+      <w:numFmt w:val="bullet"/>
+      <w:lvlText w:val=""/>
+      <w:lvlJc w:val="left"/>
+      <w:pPr>
+        <w:ind w:left="5760" w:hanging="360"/>
+      </w:pPr>
+      <w:rPr>
+        <w:rFonts w:ascii="Symbol" w:hAnsi="Symbol" w:hint="default"/>
+      </w:rPr>
+    </w:lvl>
+    <w:lvl w:ilvl="7" w:tplc="04090003" w:tentative="1">
+      <w:start w:val="1"/>
+      <w:numFmt w:val="bullet"/>
+      <w:lvlText w:val="o"/>
+      <w:lvlJc w:val="left"/>
+      <w:pPr>
+        <w:ind w:left="6480" w:hanging="360"/>
+      </w:pPr>
+      <w:rPr>
+        <w:rFonts w:ascii="Courier New" w:hAnsi="Courier New" w:cs="Courier New" w:hint="default"/>
+      </w:rPr>
+    </w:lvl>
+    <w:lvl w:ilvl="8" w:tplc="04090005" w:tentative="1">
+      <w:start w:val="1"/>
+      <w:numFmt w:val="bullet"/>
+      <w:lvlText w:val=""/>
+      <w:lvlJc w:val="left"/>
+      <w:pPr>
+        <w:ind w:left="7200" w:hanging="360"/>
+      </w:pPr>
+      <w:rPr>
+        <w:rFonts w:ascii="Wingdings" w:hAnsi="Wingdings" w:hint="default"/>
+      </w:rPr>
+    </w:lvl>
+  </w:abstractNum>
+  <w:abstractNum w:abstractNumId="2" w15:restartNumberingAfterBreak="0">
     <w:nsid w:val="41797B43"/>
     <w:multiLevelType w:val="hybridMultilevel"/>
     <w:tmpl w:val="332EB7A2"/>
@@ -1003,7 +1994,7 @@
       </w:pPr>
     </w:lvl>
   </w:abstractNum>
-  <w:abstractNum w:abstractNumId="2" w15:restartNumberingAfterBreak="0">
+  <w:abstractNum w:abstractNumId="3" w15:restartNumberingAfterBreak="0">
     <w:nsid w:val="41DC488E"/>
     <w:multiLevelType w:val="hybridMultilevel"/>
     <w:tmpl w:val="8894FF48"/>
@@ -1143,7 +2134,7 @@
       </w:rPr>
     </w:lvl>
   </w:abstractNum>
-  <w:abstractNum w:abstractNumId="3" w15:restartNumberingAfterBreak="0">
+  <w:abstractNum w:abstractNumId="4" w15:restartNumberingAfterBreak="0">
     <w:nsid w:val="561B01D0"/>
     <w:multiLevelType w:val="hybridMultilevel"/>
     <w:tmpl w:val="628AC174"/>
@@ -1257,16 +2248,19 @@
     </w:lvl>
   </w:abstractNum>
   <w:num w:numId="1">
-    <w:abstractNumId w:val="1"/>
+    <w:abstractNumId w:val="2"/>
   </w:num>
   <w:num w:numId="2">
-    <w:abstractNumId w:val="2"/>
+    <w:abstractNumId w:val="3"/>
   </w:num>
   <w:num w:numId="3">
-    <w:abstractNumId w:val="3"/>
+    <w:abstractNumId w:val="4"/>
   </w:num>
   <w:num w:numId="4">
     <w:abstractNumId w:val="0"/>
+  </w:num>
+  <w:num w:numId="5">
+    <w:abstractNumId w:val="1"/>
   </w:num>
 </w:numbering>
 </file>

</xml_diff>